<commit_message>
Updated LKNAP Jan 26
</commit_message>
<xml_diff>
--- a/Stages/USPSA/Matches/LKNAP 01_26/Stages.docx
+++ b/Stages/USPSA/Matches/LKNAP 01_26/Stages.docx
@@ -4,12 +4,13 @@
   <w:body>
     <w:p>
       <w:pPr>
+        <w:jc w:val="center"/>
         <w:rPr>
           <w:rFonts w:ascii="Arial" w:hAnsi="Arial"/>
           <w:b/>
           <w:bCs/>
-          <w:sz w:val="24"/>
-          <w:szCs w:val="24"/>
+          <w:sz w:val="28"/>
+          <w:szCs w:val="28"/>
         </w:rPr>
       </w:pPr>
       <w:r>
@@ -17,91 +18,114 @@
           <w:rFonts w:ascii="Arial" w:hAnsi="Arial"/>
           <w:b/>
           <w:bCs/>
-          <w:sz w:val="24"/>
-          <w:szCs w:val="24"/>
-        </w:rPr>
-        <w:t xml:space="preserve">Blue Team Shooting Sports Action </w:t>
-      </w:r>
+          <w:noProof/>
+          <w:sz w:val="28"/>
+          <w:szCs w:val="28"/>
+        </w:rPr>
+        <w:drawing>
+          <wp:inline distT="0" distB="0" distL="0" distR="0" wp14:anchorId="1A192746" wp14:editId="520469C4">
+            <wp:extent cx="761365" cy="685165"/>
+            <wp:effectExtent l="0" t="0" r="635" b="635"/>
+            <wp:docPr id="927144175" name="Picture 2"/>
+            <wp:cNvGraphicFramePr>
+              <a:graphicFrameLocks xmlns:a="http://schemas.openxmlformats.org/drawingml/2006/main" noChangeAspect="1"/>
+            </wp:cNvGraphicFramePr>
+            <a:graphic xmlns:a="http://schemas.openxmlformats.org/drawingml/2006/main">
+              <a:graphicData uri="http://schemas.openxmlformats.org/drawingml/2006/picture">
+                <pic:pic xmlns:pic="http://schemas.openxmlformats.org/drawingml/2006/picture">
+                  <pic:nvPicPr>
+                    <pic:cNvPr id="927144175" name="Picture 927144175"/>
+                    <pic:cNvPicPr/>
+                  </pic:nvPicPr>
+                  <pic:blipFill>
+                    <a:blip r:embed="rId8" cstate="print">
+                      <a:extLst>
+                        <a:ext uri="{28A0092B-C50C-407E-A947-70E740481C1C}">
+                          <a14:useLocalDpi xmlns:a14="http://schemas.microsoft.com/office/drawing/2010/main" val="0"/>
+                        </a:ext>
+                      </a:extLst>
+                    </a:blip>
+                    <a:stretch>
+                      <a:fillRect/>
+                    </a:stretch>
+                  </pic:blipFill>
+                  <pic:spPr>
+                    <a:xfrm>
+                      <a:off x="0" y="0"/>
+                      <a:ext cx="761365" cy="685165"/>
+                    </a:xfrm>
+                    <a:prstGeom prst="rect">
+                      <a:avLst/>
+                    </a:prstGeom>
+                  </pic:spPr>
+                </pic:pic>
+              </a:graphicData>
+            </a:graphic>
+          </wp:inline>
+        </w:drawing>
+      </w:r>
+    </w:p>
+    <w:p>
+      <w:pPr>
+        <w:jc w:val="center"/>
+        <w:rPr>
+          <w:sz w:val="14"/>
+          <w:szCs w:val="14"/>
+        </w:rPr>
+      </w:pPr>
       <w:r>
         <w:rPr>
           <w:rFonts w:ascii="Arial" w:hAnsi="Arial"/>
           <w:b/>
           <w:bCs/>
-          <w:sz w:val="24"/>
-          <w:szCs w:val="24"/>
-        </w:rPr>
-        <w:t xml:space="preserve">Pistol </w:t>
+          <w:sz w:val="28"/>
+          <w:szCs w:val="28"/>
+        </w:rPr>
+        <w:t>Blue Team Shooting Sports A.S.S.S.</w:t>
       </w:r>
       <w:r>
         <w:rPr>
           <w:rFonts w:ascii="Arial" w:hAnsi="Arial"/>
           <w:b/>
           <w:bCs/>
-          <w:sz w:val="24"/>
-          <w:szCs w:val="24"/>
-        </w:rPr>
-        <w:t>January</w:t>
+          <w:sz w:val="28"/>
+          <w:szCs w:val="28"/>
+        </w:rPr>
+        <w:t xml:space="preserve"> January </w:t>
       </w:r>
       <w:r>
         <w:rPr>
           <w:rFonts w:ascii="Arial" w:hAnsi="Arial"/>
           <w:b/>
           <w:bCs/>
-          <w:sz w:val="24"/>
-          <w:szCs w:val="24"/>
-        </w:rPr>
-        <w:t xml:space="preserve"> </w:t>
+          <w:sz w:val="28"/>
+          <w:szCs w:val="28"/>
+        </w:rPr>
+        <w:t>13</w:t>
       </w:r>
       <w:r>
         <w:rPr>
           <w:rFonts w:ascii="Arial" w:hAnsi="Arial"/>
           <w:b/>
           <w:bCs/>
-          <w:sz w:val="24"/>
-          <w:szCs w:val="24"/>
-        </w:rPr>
-        <w:t>13</w:t>
-      </w:r>
+          <w:sz w:val="28"/>
+          <w:szCs w:val="28"/>
+          <w:vertAlign w:val="superscript"/>
+        </w:rPr>
+        <w:t>th</w:t>
+      </w:r>
+      <w:proofErr w:type="gramStart"/>
       <w:r>
         <w:rPr>
           <w:rFonts w:ascii="Arial" w:hAnsi="Arial"/>
           <w:b/>
           <w:bCs/>
-          <w:sz w:val="24"/>
-          <w:szCs w:val="24"/>
-        </w:rPr>
-        <w:t>th</w:t>
-      </w:r>
-      <w:r>
-        <w:rPr>
-          <w:rFonts w:ascii="Arial" w:hAnsi="Arial"/>
-          <w:b/>
-          <w:bCs/>
-          <w:sz w:val="24"/>
-          <w:szCs w:val="24"/>
-        </w:rPr>
-        <w:t xml:space="preserve">, </w:t>
-      </w:r>
-      <w:r>
-        <w:rPr>
-          <w:rFonts w:ascii="Arial" w:hAnsi="Arial"/>
-          <w:b/>
-          <w:bCs/>
-          <w:sz w:val="24"/>
-          <w:szCs w:val="24"/>
-        </w:rPr>
-        <w:t>202</w:t>
-      </w:r>
-      <w:r>
-        <w:rPr>
-          <w:rFonts w:ascii="Arial" w:hAnsi="Arial"/>
-          <w:b/>
-          <w:bCs/>
-          <w:sz w:val="24"/>
-          <w:szCs w:val="24"/>
-        </w:rPr>
-        <w:t>6</w:t>
-      </w:r>
+          <w:sz w:val="28"/>
+          <w:szCs w:val="28"/>
+        </w:rPr>
+        <w:t xml:space="preserve"> 2026</w:t>
+      </w:r>
+      <w:proofErr w:type="gramEnd"/>
     </w:p>
     <w:p>
       <w:pPr>
@@ -130,10 +154,13 @@
         <w:jc w:val="center"/>
       </w:pPr>
       <w:r>
+        <w:rPr>
+          <w:noProof/>
+        </w:rPr>
         <w:drawing>
-          <wp:inline distT="0" distB="0" distL="0" distR="0" wp14:anchorId="63D0019A" wp14:editId="6E7207EF">
-            <wp:extent cx="6400800" cy="3759200"/>
-            <wp:effectExtent l="0" t="0" r="0" b="0"/>
+          <wp:inline distT="0" distB="0" distL="0" distR="0" wp14:anchorId="63D0019A" wp14:editId="163EE7B4">
+            <wp:extent cx="6114278" cy="3590925"/>
+            <wp:effectExtent l="0" t="0" r="1270" b="0"/>
             <wp:docPr id="2073145414" name="Picture 1"/>
             <wp:cNvGraphicFramePr>
               <a:graphicFrameLocks xmlns:a="http://schemas.openxmlformats.org/drawingml/2006/main" noChangeAspect="1"/>
@@ -146,7 +173,7 @@
                     <pic:cNvPicPr/>
                   </pic:nvPicPr>
                   <pic:blipFill>
-                    <a:blip r:embed="rId8"/>
+                    <a:blip r:embed="rId9"/>
                     <a:stretch>
                       <a:fillRect/>
                     </a:stretch>
@@ -154,7 +181,7 @@
                   <pic:spPr>
                     <a:xfrm>
                       <a:off x="0" y="0"/>
-                      <a:ext cx="6400800" cy="3759200"/>
+                      <a:ext cx="6118980" cy="3593687"/>
                     </a:xfrm>
                     <a:prstGeom prst="rect">
                       <a:avLst/>
@@ -436,14 +463,7 @@
           <w:b/>
           <w:bCs/>
         </w:rPr>
-        <w:t>2</w:t>
-      </w:r>
-      <w:r>
-        <w:rPr>
-          <w:b/>
-          <w:bCs/>
-        </w:rPr>
-        <w:t xml:space="preserve"> – </w:t>
+        <w:t xml:space="preserve">2 – </w:t>
       </w:r>
       <w:r>
         <w:rPr>
@@ -510,13 +530,7 @@
         <w:t>Handgun start position</w:t>
       </w:r>
       <w:r>
-        <w:t xml:space="preserve"> Feet on </w:t>
-      </w:r>
-      <w:r>
-        <w:t>right</w:t>
-      </w:r>
-      <w:r>
-        <w:t xml:space="preserve"> Xs. The handgun is </w:t>
+        <w:t xml:space="preserve"> Feet on right Xs. The handgun is </w:t>
       </w:r>
       <w:r>
         <w:rPr>
@@ -541,13 +555,7 @@
         <w:t>PCC start position</w:t>
       </w:r>
       <w:r>
-        <w:t xml:space="preserve"> Feet on </w:t>
-      </w:r>
-      <w:r>
-        <w:t>right</w:t>
-      </w:r>
-      <w:r>
-        <w:t xml:space="preserve"> Xs. PCC is </w:t>
+        <w:t xml:space="preserve"> Feet on right Xs. PCC is </w:t>
       </w:r>
       <w:r>
         <w:rPr>
@@ -597,14 +605,7 @@
           <w:b/>
           <w:bCs/>
         </w:rPr>
-        <w:t>3</w:t>
-      </w:r>
-      <w:r>
-        <w:rPr>
-          <w:b/>
-          <w:bCs/>
-        </w:rPr>
-        <w:t xml:space="preserve"> – </w:t>
+        <w:t xml:space="preserve">3 – </w:t>
       </w:r>
       <w:r>
         <w:rPr>
@@ -671,13 +672,7 @@
         <w:t>Handgun start position</w:t>
       </w:r>
       <w:r>
-        <w:t xml:space="preserve"> Feet on </w:t>
-      </w:r>
-      <w:r>
-        <w:t>center</w:t>
-      </w:r>
-      <w:r>
-        <w:t xml:space="preserve"> Xs. The handgun is </w:t>
+        <w:t xml:space="preserve"> Feet on center Xs. The handgun is </w:t>
       </w:r>
       <w:r>
         <w:rPr>
@@ -702,13 +697,7 @@
         <w:t>PCC start position</w:t>
       </w:r>
       <w:r>
-        <w:t xml:space="preserve"> Feet on </w:t>
-      </w:r>
-      <w:r>
-        <w:t>center</w:t>
-      </w:r>
-      <w:r>
-        <w:t xml:space="preserve"> Xs. PCC is </w:t>
+        <w:t xml:space="preserve"> Feet on center Xs. PCC is </w:t>
       </w:r>
       <w:r>
         <w:rPr>
@@ -740,7 +729,7 @@
       </w:pPr>
     </w:p>
     <w:sectPr>
-      <w:headerReference w:type="default" r:id="rId9"/>
+      <w:headerReference w:type="default" r:id="rId10"/>
       <w:pgSz w:w="12240" w:h="15840"/>
       <w:pgMar w:top="720" w:right="1080" w:bottom="965" w:left="1080" w:header="720" w:footer="0" w:gutter="0"/>
       <w:cols w:space="720"/>

</xml_diff>